<commit_message>
load data from SPM system
</commit_message>
<xml_diff>
--- a/ops/import-2022-02-05/log.docx
+++ b/ops/import-2022-02-05/log.docx
@@ -876,43 +876,16 @@
           <w:sz w:val="28"/>
           <w:szCs w:val="28"/>
         </w:rPr>
-        <w:t>.`</w:t>
-      </w:r>
-      <w:r>
-        <w:rPr>
-          <w:rFonts w:ascii="Menlo" w:hAnsi="Menlo" w:cs="Menlo"/>
-          <w:color w:val="000000"/>
-          <w:sz w:val="28"/>
-          <w:szCs w:val="28"/>
-        </w:rPr>
-        <w:t>id</w:t>
-      </w:r>
-      <w:r>
-        <w:rPr>
-          <w:rFonts w:ascii="Menlo" w:hAnsi="Menlo" w:cs="Menlo"/>
-          <w:color w:val="000000"/>
-          <w:sz w:val="28"/>
-          <w:szCs w:val="28"/>
-        </w:rPr>
-        <w:t>`</w:t>
-      </w:r>
-      <w:r>
-        <w:rPr>
-          <w:rFonts w:ascii="Menlo" w:hAnsi="Menlo" w:cs="Menlo"/>
-          <w:color w:val="000000"/>
-          <w:sz w:val="28"/>
-          <w:szCs w:val="28"/>
-        </w:rPr>
-        <w:t xml:space="preserve"> as </w:t>
-      </w:r>
-      <w:r>
-        <w:rPr>
-          <w:rFonts w:ascii="Menlo" w:hAnsi="Menlo" w:cs="Menlo"/>
-          <w:color w:val="000000"/>
-          <w:sz w:val="28"/>
-          <w:szCs w:val="28"/>
-        </w:rPr>
-        <w:t>`schoolId`</w:t>
+        <w:t>.`id`</w:t>
+      </w:r>
+      <w:r>
+        <w:rPr>
+          <w:rFonts w:ascii="Menlo" w:hAnsi="Menlo" w:cs="Menlo"/>
+          <w:color w:val="000000"/>
+          <w:sz w:val="28"/>
+          <w:szCs w:val="28"/>
+        </w:rPr>
+        <w:t xml:space="preserve"> as `schoolId`</w:t>
       </w:r>
     </w:p>
     <w:p>
@@ -1029,16 +1002,7 @@
           <w:sz w:val="28"/>
           <w:szCs w:val="28"/>
         </w:rPr>
-        <w:t>.s_id =</w:t>
-      </w:r>
-      <w:r>
-        <w:rPr>
-          <w:rFonts w:ascii="Menlo" w:hAnsi="Menlo" w:cs="Menlo"/>
-          <w:color w:val="000000"/>
-          <w:sz w:val="28"/>
-          <w:szCs w:val="28"/>
-        </w:rPr>
-        <w:t xml:space="preserve"> </w:t>
+        <w:t xml:space="preserve">.s_id = </w:t>
       </w:r>
       <w:r>
         <w:rPr>
@@ -1096,16 +1060,7 @@
           <w:sz w:val="28"/>
           <w:szCs w:val="28"/>
         </w:rPr>
-        <w:t>.school_number =</w:t>
-      </w:r>
-      <w:r>
-        <w:rPr>
-          <w:rFonts w:ascii="Menlo" w:hAnsi="Menlo" w:cs="Menlo"/>
-          <w:color w:val="000000"/>
-          <w:sz w:val="28"/>
-          <w:szCs w:val="28"/>
-        </w:rPr>
-        <w:t xml:space="preserve"> </w:t>
+        <w:t xml:space="preserve">.school_number = </w:t>
       </w:r>
       <w:r>
         <w:rPr>
@@ -1727,7 +1682,13 @@
         </w:pBdr>
       </w:pPr>
       <w:r>
-        <w:t>`inout_type`,</w:t>
+        <w:t>`in</w:t>
+      </w:r>
+      <w:r>
+        <w:t>p</w:t>
+      </w:r>
+      <w:r>
+        <w:t>ut_type`,</w:t>
       </w:r>
     </w:p>
     <w:p>

</xml_diff>